<commit_message>
Working on report, finished some parts of methodology. Updated diagram to be up-to-date.
</commit_message>
<xml_diff>
--- a/ENEL 525 Fall 2024.docx
+++ b/ENEL 525 Fall 2024.docx
@@ -52,7 +52,13 @@
         <w:jc w:val="center"/>
       </w:pPr>
       <w:r>
-        <w:t>Dec 11, 2024</w:t>
+        <w:t>Dec 1</w:t>
+      </w:r>
+      <w:r>
+        <w:t>7</w:t>
+      </w:r>
+      <w:r>
+        <w:t>, 2024</w:t>
       </w:r>
     </w:p>
     <w:p>
@@ -142,26 +148,239 @@
         <w:t xml:space="preserve">I will be utilizing Python with the TensorFlow library to develop a model to identify the land use category of input images, training with 80% of the images and using </w:t>
       </w:r>
       <w:r>
-        <w:t>the last 20% for validation/testing.</w:t>
+        <w:t>the last 20% for validation/testing</w:t>
+      </w:r>
+      <w:r>
+        <w:t xml:space="preserve"> (2/3 for validation, 1/3 for testing). </w:t>
+      </w:r>
+    </w:p>
+    <w:p>
+      <w:pPr>
+        <w:pStyle w:val="Heading1"/>
+        <w:spacing w:after="240"/>
+      </w:pPr>
+      <w:r>
+        <w:t>Parameters</w:t>
+      </w:r>
+    </w:p>
+    <w:p>
+      <w:r>
+        <w:rPr>
+          <w:b/>
+          <w:bCs/>
+        </w:rPr>
+        <w:t>Learning Rate:</w:t>
+      </w:r>
+      <w:r>
+        <w:t xml:space="preserve"> 0.0005</w:t>
+      </w:r>
+    </w:p>
+    <w:p>
+      <w:r>
+        <w:t>Learning rates from 0.001 to 0.0001 were tested, it was found that 0.001 led to poor training which was quick but very inconsistent in the resulting accuracy and loss. As the learning rate was tuned down, 0.0005 seemed to be a sweet spot where accuracy was consistently above 90% with a loss of less than 0.3 in training and 0.5 in validation. These results seemed to be the maximum performance from the model, being the same at rates lower than 0.0005, as a result, the learning rate was raised again to 0.0005.</w:t>
+      </w:r>
+    </w:p>
+    <w:p>
+      <w:r>
+        <w:rPr>
+          <w:b/>
+          <w:bCs/>
+        </w:rPr>
+        <w:t>Batch Size:</w:t>
+      </w:r>
+      <w:r>
+        <w:t xml:space="preserve"> 100</w:t>
+      </w:r>
+    </w:p>
+    <w:p>
+      <w:r>
+        <w:t>Batch size was fixed arbitrarily, other parameters were used to tune training stability and computation speed.</w:t>
+      </w:r>
+    </w:p>
+    <w:p>
+      <w:r>
+        <w:rPr>
+          <w:b/>
+          <w:bCs/>
+        </w:rPr>
+        <w:t>Number of Epochs</w:t>
+      </w:r>
+      <w:r>
+        <w:t>: 25</w:t>
+      </w:r>
+    </w:p>
+    <w:p>
+      <w:r>
+        <w:t xml:space="preserve">The number of epochs was determined by when the learning rate plateaued. The model was left running with 50 epochs and an early stopping mechanism when the rate of loss stagnated for 3 epochs in a row. It was found that this model stagnated at around 23 epochs, as such, the number of epochs was set to 25. </w:t>
+      </w:r>
+    </w:p>
+    <w:p>
+      <w:r>
+        <w:rPr>
+          <w:b/>
+          <w:bCs/>
+        </w:rPr>
+        <w:t>Optimizer:</w:t>
+      </w:r>
+      <w:r>
+        <w:t xml:space="preserve"> Adam</w:t>
+      </w:r>
+    </w:p>
+    <w:p>
+      <w:r>
+        <w:lastRenderedPageBreak/>
+        <w:t xml:space="preserve">The Adam optimizer was selected as it was recommended from class and the easiest to manipulate using the parameters. It seemed like a good default choice which would have good application to this model. </w:t>
+      </w:r>
+    </w:p>
+    <w:p>
+      <w:r>
+        <w:rPr>
+          <w:b/>
+          <w:bCs/>
+        </w:rPr>
+        <w:t xml:space="preserve">Dropout: </w:t>
+      </w:r>
+      <w:r>
+        <w:t>0.1</w:t>
+      </w:r>
+    </w:p>
+    <w:p>
+      <w:r>
+        <w:t>The value of the dropouts was determined through testing after the learning rate was set. Values from 0.4 to 0.01 were tested, with lower values in the range of 0.05 to 0.15 giving the smoothest and consistent accuracy and loss curves. High values often caused the model to take longer to train, while giving similar results, while values below 0.05 caused the models testing accuracy to be significantly lower than the training accuracy (overfitting). A value of 0.1 was settled on, as it consistently allowed the model to reach 90%+ accuracy in around 25 epochs.</w:t>
+      </w:r>
+    </w:p>
+    <w:p>
+      <w:r>
+        <w:rPr>
+          <w:b/>
+          <w:bCs/>
+        </w:rPr>
+        <w:t>Kernel Size:</w:t>
       </w:r>
       <w:r>
         <w:t xml:space="preserve"> </w:t>
       </w:r>
       <w:r>
-        <w:br/>
-      </w:r>
-      <w:r>
-        <w:br/>
-      </w:r>
-    </w:p>
-    <w:p/>
-    <w:p/>
+        <w:t>3x3</w:t>
+      </w:r>
+    </w:p>
+    <w:p>
+      <w:r>
+        <w:t xml:space="preserve">The kernel size of 3x3 was </w:t>
+      </w:r>
+      <w:r>
+        <w:t xml:space="preserve">first </w:t>
+      </w:r>
+      <w:r>
+        <w:t xml:space="preserve">selected as it was used in the exercises prior to the project. 5x5 and 7x7 was tested after the </w:t>
+      </w:r>
+      <w:r>
+        <w:t>learning rate and dropouts were finalized, however, they did not perform as well as 3x3, so 3x3 was left.</w:t>
+      </w:r>
+    </w:p>
+    <w:p>
+      <w:r>
+        <w:rPr>
+          <w:b/>
+          <w:bCs/>
+        </w:rPr>
+        <w:t>Activation Function:</w:t>
+      </w:r>
+      <w:r>
+        <w:t xml:space="preserve"> </w:t>
+      </w:r>
+      <w:proofErr w:type="spellStart"/>
+      <w:r>
+        <w:t>ReLU</w:t>
+      </w:r>
+      <w:proofErr w:type="spellEnd"/>
+    </w:p>
+    <w:p>
+      <w:proofErr w:type="gramStart"/>
+      <w:r>
+        <w:t>Similar to</w:t>
+      </w:r>
+      <w:proofErr w:type="gramEnd"/>
+      <w:r>
+        <w:t xml:space="preserve"> the optimizer, the </w:t>
+      </w:r>
+      <w:proofErr w:type="spellStart"/>
+      <w:r>
+        <w:t>ReLU</w:t>
+      </w:r>
+      <w:proofErr w:type="spellEnd"/>
+      <w:r>
+        <w:t xml:space="preserve"> activation function as selected as it was used in class. Leaky </w:t>
+      </w:r>
+      <w:proofErr w:type="spellStart"/>
+      <w:r>
+        <w:t>ReLU</w:t>
+      </w:r>
+      <w:proofErr w:type="spellEnd"/>
+      <w:r>
+        <w:t xml:space="preserve"> was looked at after all testing was completed, but it’s primary benefit, the prevention of dead neurons, was mitigated with the use of dropout, making it unfavorable to attempt to change.</w:t>
+      </w:r>
+    </w:p>
+    <w:p>
+      <w:r>
+        <w:rPr>
+          <w:b/>
+          <w:bCs/>
+        </w:rPr>
+        <w:t>Activation Function:</w:t>
+      </w:r>
+      <w:r>
+        <w:t xml:space="preserve"> </w:t>
+      </w:r>
+      <w:proofErr w:type="spellStart"/>
+      <w:r>
+        <w:t>Softmax</w:t>
+      </w:r>
+      <w:proofErr w:type="spellEnd"/>
+    </w:p>
+    <w:p>
+      <w:proofErr w:type="spellStart"/>
+      <w:r>
+        <w:t>Softmax</w:t>
+      </w:r>
+      <w:proofErr w:type="spellEnd"/>
+      <w:r>
+        <w:t xml:space="preserve"> was required to get an output for multi-class classification. </w:t>
+      </w:r>
+    </w:p>
+    <w:p>
+      <w:r>
+        <w:rPr>
+          <w:b/>
+          <w:bCs/>
+        </w:rPr>
+        <w:t xml:space="preserve">Padding: </w:t>
+      </w:r>
+      <w:r>
+        <w:t>None</w:t>
+      </w:r>
+    </w:p>
     <w:p>
       <w:r>
         <w:t xml:space="preserve">Padding is not used, as </w:t>
       </w:r>
       <w:r>
-        <w:t xml:space="preserve">not much of the dataset has distinctive features on the edges. </w:t>
+        <w:t>most of the</w:t>
+      </w:r>
+      <w:r>
+        <w:t xml:space="preserve"> dataset </w:t>
+      </w:r>
+      <w:r>
+        <w:t>had</w:t>
+      </w:r>
+      <w:r>
+        <w:t xml:space="preserve"> features on the edges</w:t>
+      </w:r>
+      <w:r>
+        <w:t xml:space="preserve"> of the image</w:t>
+      </w:r>
+      <w:r>
+        <w:t xml:space="preserve">. </w:t>
       </w:r>
       <w:r>
         <w:t>The a</w:t>
@@ -176,13 +395,61 @@
         <w:t>baseball diamond</w:t>
       </w:r>
       <w:r>
-        <w:t xml:space="preserve"> categories contain their distinctive features in the center of the </w:t>
+        <w:t xml:space="preserve"> categories </w:t>
+      </w:r>
+      <w:r>
+        <w:t xml:space="preserve">were the only categories which </w:t>
+      </w:r>
+      <w:r>
+        <w:t>contain</w:t>
+      </w:r>
+      <w:r>
+        <w:t>ed</w:t>
+      </w:r>
+      <w:r>
+        <w:t xml:space="preserve"> their distinctive features </w:t>
+      </w:r>
+      <w:r>
+        <w:t xml:space="preserve">primarily </w:t>
+      </w:r>
+      <w:r>
+        <w:t xml:space="preserve">in the center of the </w:t>
       </w:r>
       <w:r>
         <w:t xml:space="preserve">image. </w:t>
       </w:r>
     </w:p>
-    <w:p/>
+    <w:p>
+      <w:pPr>
+        <w:pStyle w:val="Heading1"/>
+      </w:pPr>
+      <w:r>
+        <w:t>Training</w:t>
+      </w:r>
+    </w:p>
+    <w:p>
+      <w:r>
+        <w:t>The t</w:t>
+      </w:r>
+      <w:r>
+        <w:t xml:space="preserve">raining </w:t>
+      </w:r>
+      <w:r>
+        <w:t xml:space="preserve">dataset utilized </w:t>
+      </w:r>
+      <w:r>
+        <w:t xml:space="preserve">80% of the images and the last 20% </w:t>
+      </w:r>
+      <w:r>
+        <w:t xml:space="preserve">was used for </w:t>
+      </w:r>
+      <w:r>
+        <w:t>validation/testing (2/3 for validation, 1/3 for testing).</w:t>
+      </w:r>
+      <w:r>
+        <w:t xml:space="preserve"> </w:t>
+      </w:r>
+    </w:p>
     <w:p/>
     <w:sectPr>
       <w:pgSz w:w="12240" w:h="15840"/>
@@ -1526,16 +1793,15 @@
 </file>
 
 <file path=customXml/item1.xml><?xml version="1.0" encoding="utf-8"?>
-<p:properties xmlns:p="http://schemas.microsoft.com/office/2006/metadata/properties" xmlns:xsi="http://www.w3.org/2001/XMLSchema-instance" xmlns:pc="http://schemas.microsoft.com/office/infopath/2007/PartnerControls">
-  <documentManagement/>
-</p:properties>
+<?mso-contentType ?>
+<FormTemplates xmlns="http://schemas.microsoft.com/sharepoint/v3/contenttype/forms">
+  <Display>DocumentLibraryForm</Display>
+  <Edit>DocumentLibraryForm</Edit>
+  <New>DocumentLibraryForm</New>
+</FormTemplates>
 </file>
 
 <file path=customXml/item2.xml><?xml version="1.0" encoding="utf-8"?>
-<b:Sources xmlns:b="http://schemas.openxmlformats.org/officeDocument/2006/bibliography" xmlns="http://schemas.openxmlformats.org/officeDocument/2006/bibliography" SelectedStyle="\APASixthEditionOfficeOnline.xsl" StyleName="APA" Version="6"/>
-</file>
-
-<file path=customXml/item3.xml><?xml version="1.0" encoding="utf-8"?>
 <ct:contentTypeSchema xmlns:ct="http://schemas.microsoft.com/office/2006/metadata/contentType" xmlns:ma="http://schemas.microsoft.com/office/2006/metadata/properties/metaAttributes" ct:_="" ma:_="" ma:contentTypeName="Document" ma:contentTypeID="0x010100E8D52DBCCD817447A4A400BD1CCCFED7" ma:contentTypeVersion="1" ma:contentTypeDescription="Create a new document." ma:contentTypeScope="" ma:versionID="531e87022de32bbabb47e0a936da17df">
   <xsd:schema xmlns:xsd="http://www.w3.org/2001/XMLSchema" xmlns:xs="http://www.w3.org/2001/XMLSchema" xmlns:p="http://schemas.microsoft.com/office/2006/metadata/properties" xmlns:ns3="3ba4fb38-addd-4e00-9915-6cf0f94ecc49" targetNamespace="http://schemas.microsoft.com/office/2006/metadata/properties" ma:root="true" ma:fieldsID="9b52044beb755ab149866fb307f3a861" ns3:_="">
     <xsd:import namespace="3ba4fb38-addd-4e00-9915-6cf0f94ecc49"/>
@@ -1661,40 +1927,25 @@
 </ct:contentTypeSchema>
 </file>
 
+<file path=customXml/item3.xml><?xml version="1.0" encoding="utf-8"?>
+<b:Sources xmlns:b="http://schemas.openxmlformats.org/officeDocument/2006/bibliography" xmlns="http://schemas.openxmlformats.org/officeDocument/2006/bibliography" SelectedStyle="\APASixthEditionOfficeOnline.xsl" StyleName="APA" Version="6"/>
+</file>
+
 <file path=customXml/item4.xml><?xml version="1.0" encoding="utf-8"?>
-<?mso-contentType ?>
-<FormTemplates xmlns="http://schemas.microsoft.com/sharepoint/v3/contenttype/forms">
-  <Display>DocumentLibraryForm</Display>
-  <Edit>DocumentLibraryForm</Edit>
-  <New>DocumentLibraryForm</New>
-</FormTemplates>
+<p:properties xmlns:p="http://schemas.microsoft.com/office/2006/metadata/properties" xmlns:xsi="http://www.w3.org/2001/XMLSchema-instance" xmlns:pc="http://schemas.microsoft.com/office/infopath/2007/PartnerControls">
+  <documentManagement/>
+</p:properties>
 </file>
 
 <file path=customXml/itemProps1.xml><?xml version="1.0" encoding="utf-8"?>
-<ds:datastoreItem xmlns:ds="http://schemas.openxmlformats.org/officeDocument/2006/customXml" ds:itemID="{E20B57DA-30CC-4C7E-811E-7ABD7DCD8444}">
+<ds:datastoreItem xmlns:ds="http://schemas.openxmlformats.org/officeDocument/2006/customXml" ds:itemID="{775902EB-3EEC-4A88-A831-49F19C9B0DD2}">
   <ds:schemaRefs>
-    <ds:schemaRef ds:uri="http://schemas.microsoft.com/office/2006/documentManagement/types"/>
-    <ds:schemaRef ds:uri="http://purl.org/dc/terms/"/>
-    <ds:schemaRef ds:uri="http://purl.org/dc/dcmitype/"/>
-    <ds:schemaRef ds:uri="http://www.w3.org/XML/1998/namespace"/>
-    <ds:schemaRef ds:uri="http://purl.org/dc/elements/1.1/"/>
-    <ds:schemaRef ds:uri="http://schemas.openxmlformats.org/package/2006/metadata/core-properties"/>
-    <ds:schemaRef ds:uri="http://schemas.microsoft.com/office/infopath/2007/PartnerControls"/>
-    <ds:schemaRef ds:uri="3ba4fb38-addd-4e00-9915-6cf0f94ecc49"/>
-    <ds:schemaRef ds:uri="http://schemas.microsoft.com/office/2006/metadata/properties"/>
+    <ds:schemaRef ds:uri="http://schemas.microsoft.com/sharepoint/v3/contenttype/forms"/>
   </ds:schemaRefs>
 </ds:datastoreItem>
 </file>
 
 <file path=customXml/itemProps2.xml><?xml version="1.0" encoding="utf-8"?>
-<ds:datastoreItem xmlns:ds="http://schemas.openxmlformats.org/officeDocument/2006/customXml" ds:itemID="{F2D35456-056C-44E5-8291-2E2D134F3745}">
-  <ds:schemaRefs>
-    <ds:schemaRef ds:uri="http://schemas.openxmlformats.org/officeDocument/2006/bibliography"/>
-  </ds:schemaRefs>
-</ds:datastoreItem>
-</file>
-
-<file path=customXml/itemProps3.xml><?xml version="1.0" encoding="utf-8"?>
 <ds:datastoreItem xmlns:ds="http://schemas.openxmlformats.org/officeDocument/2006/customXml" ds:itemID="{1A757A94-D770-43CE-9851-0E5D753825F2}">
   <ds:schemaRefs>
     <ds:schemaRef ds:uri="http://schemas.microsoft.com/office/2006/metadata/contentType"/>
@@ -1712,10 +1963,19 @@
 </ds:datastoreItem>
 </file>
 
+<file path=customXml/itemProps3.xml><?xml version="1.0" encoding="utf-8"?>
+<ds:datastoreItem xmlns:ds="http://schemas.openxmlformats.org/officeDocument/2006/customXml" ds:itemID="{F2D35456-056C-44E5-8291-2E2D134F3745}">
+  <ds:schemaRefs>
+    <ds:schemaRef ds:uri="http://schemas.openxmlformats.org/officeDocument/2006/bibliography"/>
+  </ds:schemaRefs>
+</ds:datastoreItem>
+</file>
+
 <file path=customXml/itemProps4.xml><?xml version="1.0" encoding="utf-8"?>
-<ds:datastoreItem xmlns:ds="http://schemas.openxmlformats.org/officeDocument/2006/customXml" ds:itemID="{775902EB-3EEC-4A88-A831-49F19C9B0DD2}">
+<ds:datastoreItem xmlns:ds="http://schemas.openxmlformats.org/officeDocument/2006/customXml" ds:itemID="{E20B57DA-30CC-4C7E-811E-7ABD7DCD8444}">
   <ds:schemaRefs>
-    <ds:schemaRef ds:uri="http://schemas.microsoft.com/sharepoint/v3/contenttype/forms"/>
+    <ds:schemaRef ds:uri="http://schemas.microsoft.com/office/2006/metadata/properties"/>
+    <ds:schemaRef ds:uri="http://schemas.microsoft.com/office/infopath/2007/PartnerControls"/>
   </ds:schemaRefs>
 </ds:datastoreItem>
 </file>
</xml_diff>